<commit_message>
Update Mnauel Raul Livano Luna.docx
actualizado
</commit_message>
<xml_diff>
--- a/Mnauel Raul Livano Luna.docx
+++ b/Mnauel Raul Livano Luna.docx
@@ -15,16 +15,34 @@
           <w:sz w:val="144"/>
           <w:lang w:val="es-ES"/>
         </w:rPr>
-        <w:t xml:space="preserve">Bienvenidos al </w:t>
+        <w:t>Bienvenidos al HITHUB</w:t>
       </w:r>
-      <w:bookmarkStart w:id="0" w:name="_GoBack"/>
+    </w:p>
+    <w:p>
+      <w:pPr>
+        <w:jc w:val="center"/>
+        <w:rPr>
+          <w:sz w:val="144"/>
+          <w:lang w:val="es-ES"/>
+        </w:rPr>
+      </w:pPr>
+    </w:p>
+    <w:p>
+      <w:pPr>
+        <w:jc w:val="center"/>
+        <w:rPr>
+          <w:sz w:val="144"/>
+          <w:lang w:val="es-ES"/>
+        </w:rPr>
+      </w:pPr>
       <w:r>
         <w:rPr>
           <w:sz w:val="144"/>
           <w:lang w:val="es-ES"/>
         </w:rPr>
-        <w:t>HITHUB</w:t>
+        <w:t>Tengo que actualizar</w:t>
       </w:r>
+      <w:bookmarkStart w:id="0" w:name="_GoBack"/>
       <w:bookmarkEnd w:id="0"/>
     </w:p>
     <w:sectPr>

</xml_diff>